<commit_message>
Add mean and max duration for x values
</commit_message>
<xml_diff>
--- a/Documentation/Week8.docx
+++ b/Documentation/Week8.docx
@@ -20,15 +20,7 @@
           <w:sz w:val="30"/>
           <w:szCs w:val="30"/>
         </w:rPr>
-        <w:t>Week 8 (October 21-October 28</w:t>
-      </w:r>
-      <w:r>
-        <w:rPr>
-          <w:rFonts w:ascii="Arial Black" w:hAnsi="Arial Black"/>
-          <w:sz w:val="30"/>
-          <w:szCs w:val="30"/>
-        </w:rPr>
-        <w:t>)</w:t>
+        <w:t>Week 8 (October 21-October 28)</w:t>
       </w:r>
     </w:p>
     <w:p>
@@ -110,15 +102,7 @@
     </w:p>
     <w:p>
       <w:r>
-        <w:t xml:space="preserve">Graph our relationship between category likelihood and density but with different </w:t>
-      </w:r>
-      <w:proofErr w:type="gramStart"/>
-      <w:r>
-        <w:t>x axis</w:t>
-      </w:r>
-      <w:proofErr w:type="gramEnd"/>
-      <w:r>
-        <w:t xml:space="preserve"> as features</w:t>
+        <w:t>Graph our relationship between category likelihood and density but with different x axis as features</w:t>
       </w:r>
     </w:p>
     <w:p/>
@@ -178,7 +162,22 @@
         <w:t>Results:</w:t>
       </w:r>
     </w:p>
+    <w:p/>
     <w:p>
+      <w:r>
+        <w:t>Procedure:</w:t>
+      </w:r>
+    </w:p>
+    <w:p>
+      <w:r>
+        <w:t xml:space="preserve">1) In Episode.py, prepare the </w:t>
+      </w:r>
+      <w:r>
+        <w:t>P1_e20160630_174419_013088_1_Min_Density</w:t>
+      </w:r>
+      <w:r>
+        <w:t>.csv by including other columns  “max duration” and “mean duration”</w:t>
+      </w:r>
       <w:bookmarkStart w:id="0" w:name="_GoBack"/>
       <w:bookmarkEnd w:id="0"/>
     </w:p>

</xml_diff>

<commit_message>
Add other features of statistics
</commit_message>
<xml_diff>
--- a/Documentation/Week8.docx
+++ b/Documentation/Week8.docx
@@ -169,14 +169,93 @@
       </w:r>
     </w:p>
     <w:p>
-      <w:r>
-        <w:t xml:space="preserve">1) In Episode.py, prepare the </w:t>
+      <w:pPr>
+        <w:pStyle w:val="ListParagraph"/>
+        <w:numPr>
+          <w:ilvl w:val="0"/>
+          <w:numId w:val="6"/>
+        </w:numPr>
+      </w:pPr>
+      <w:r>
+        <w:t xml:space="preserve">In Episode.py, prepare the </w:t>
       </w:r>
       <w:r>
         <w:t>P1_e20160630_174419_013088_1_Min_Density</w:t>
       </w:r>
       <w:r>
         <w:t>.csv by including other columns  “max duration” and “mean duration”</w:t>
+      </w:r>
+    </w:p>
+    <w:p>
+      <w:pPr>
+        <w:pStyle w:val="ListParagraph"/>
+        <w:numPr>
+          <w:ilvl w:val="0"/>
+          <w:numId w:val="6"/>
+        </w:numPr>
+      </w:pPr>
+      <w:r>
+        <w:t>Density(episode,annotation,sel) -&gt; added helper functions findMax(), findMean(), which will traverse through the dataframe and find the corresponding features</w:t>
+      </w:r>
+    </w:p>
+    <w:p>
+      <w:pPr>
+        <w:pStyle w:val="ListParagraph"/>
+        <w:numPr>
+          <w:ilvl w:val="0"/>
+          <w:numId w:val="6"/>
+        </w:numPr>
+      </w:pPr>
+      <w:r>
+        <w:t>Regenerated each 1-minute density csv files, copied the categories “yes” / “no” onto the csv files.</w:t>
+      </w:r>
+    </w:p>
+    <w:p>
+      <w:pPr>
+        <w:pStyle w:val="ListParagraph"/>
+        <w:numPr>
+          <w:ilvl w:val="0"/>
+          <w:numId w:val="6"/>
+        </w:numPr>
+      </w:pPr>
+      <w:r>
+        <w:t xml:space="preserve">Re-ran pregenerate() to create compile.csv. </w:t>
+      </w:r>
+    </w:p>
+    <w:p>
+      <w:pPr>
+        <w:pStyle w:val="ListParagraph"/>
+        <w:numPr>
+          <w:ilvl w:val="0"/>
+          <w:numId w:val="6"/>
+        </w:numPr>
+      </w:pPr>
+      <w:r>
+        <w:t>Added raw_input for user to decide between density, duration mean, and duration max to set the x axis.</w:t>
+      </w:r>
+    </w:p>
+    <w:p>
+      <w:pPr>
+        <w:pStyle w:val="ListParagraph"/>
+        <w:numPr>
+          <w:ilvl w:val="0"/>
+          <w:numId w:val="6"/>
+        </w:numPr>
+      </w:pPr>
+      <w:r>
+        <w:t>Added for loop to create a scatter plot after creating line plot</w:t>
+      </w:r>
+    </w:p>
+    <w:p>
+      <w:pPr>
+        <w:pStyle w:val="ListParagraph"/>
+        <w:numPr>
+          <w:ilvl w:val="0"/>
+          <w:numId w:val="6"/>
+        </w:numPr>
+      </w:pPr>
+      <w:r>
+        <w:t>Changed the way x was graphed. IF there is no data associated with an x value, then it will just interpolate it. (Drop na from dataframe)</w:t>
       </w:r>
       <w:bookmarkStart w:id="0" w:name="_GoBack"/>
       <w:bookmarkEnd w:id="0"/>
@@ -194,6 +273,95 @@
 <file path=word/numbering.xml><?xml version="1.0" encoding="utf-8"?>
 <w:numbering xmlns:wpc="http://schemas.microsoft.com/office/word/2010/wordprocessingCanvas" xmlns:mo="http://schemas.microsoft.com/office/mac/office/2008/main" xmlns:mc="http://schemas.openxmlformats.org/markup-compatibility/2006" xmlns:mv="urn:schemas-microsoft-com:mac:vml" xmlns:o="urn:schemas-microsoft-com:office:office" xmlns:r="http://schemas.openxmlformats.org/officeDocument/2006/relationships" xmlns:m="http://schemas.openxmlformats.org/officeDocument/2006/math" xmlns:v="urn:schemas-microsoft-com:vml" xmlns:wp14="http://schemas.microsoft.com/office/word/2010/wordprocessingDrawing" xmlns:wp="http://schemas.openxmlformats.org/drawingml/2006/wordprocessingDrawing" xmlns:w10="urn:schemas-microsoft-com:office:word" xmlns:w="http://schemas.openxmlformats.org/wordprocessingml/2006/main" xmlns:w14="http://schemas.microsoft.com/office/word/2010/wordml" xmlns:wpg="http://schemas.microsoft.com/office/word/2010/wordprocessingGroup" xmlns:wpi="http://schemas.microsoft.com/office/word/2010/wordprocessingInk" xmlns:wne="http://schemas.microsoft.com/office/word/2006/wordml" xmlns:wps="http://schemas.microsoft.com/office/word/2010/wordprocessingShape" mc:Ignorable="w14 wp14">
   <w:abstractNum w:abstractNumId="0">
+    <w:nsid w:val="10496C56"/>
+    <w:multiLevelType w:val="hybridMultilevel"/>
+    <w:tmpl w:val="58B8E8CA"/>
+    <w:lvl w:ilvl="0" w:tplc="04090011">
+      <w:start w:val="1"/>
+      <w:numFmt w:val="decimal"/>
+      <w:lvlText w:val="%1)"/>
+      <w:lvlJc w:val="left"/>
+      <w:pPr>
+        <w:ind w:left="720" w:hanging="360"/>
+      </w:pPr>
+      <w:rPr>
+        <w:rFonts w:hint="default"/>
+      </w:rPr>
+    </w:lvl>
+    <w:lvl w:ilvl="1" w:tplc="04090019" w:tentative="1">
+      <w:start w:val="1"/>
+      <w:numFmt w:val="lowerLetter"/>
+      <w:lvlText w:val="%2."/>
+      <w:lvlJc w:val="left"/>
+      <w:pPr>
+        <w:ind w:left="1440" w:hanging="360"/>
+      </w:pPr>
+    </w:lvl>
+    <w:lvl w:ilvl="2" w:tplc="0409001B" w:tentative="1">
+      <w:start w:val="1"/>
+      <w:numFmt w:val="lowerRoman"/>
+      <w:lvlText w:val="%3."/>
+      <w:lvlJc w:val="right"/>
+      <w:pPr>
+        <w:ind w:left="2160" w:hanging="180"/>
+      </w:pPr>
+    </w:lvl>
+    <w:lvl w:ilvl="3" w:tplc="0409000F" w:tentative="1">
+      <w:start w:val="1"/>
+      <w:numFmt w:val="decimal"/>
+      <w:lvlText w:val="%4."/>
+      <w:lvlJc w:val="left"/>
+      <w:pPr>
+        <w:ind w:left="2880" w:hanging="360"/>
+      </w:pPr>
+    </w:lvl>
+    <w:lvl w:ilvl="4" w:tplc="04090019" w:tentative="1">
+      <w:start w:val="1"/>
+      <w:numFmt w:val="lowerLetter"/>
+      <w:lvlText w:val="%5."/>
+      <w:lvlJc w:val="left"/>
+      <w:pPr>
+        <w:ind w:left="3600" w:hanging="360"/>
+      </w:pPr>
+    </w:lvl>
+    <w:lvl w:ilvl="5" w:tplc="0409001B" w:tentative="1">
+      <w:start w:val="1"/>
+      <w:numFmt w:val="lowerRoman"/>
+      <w:lvlText w:val="%6."/>
+      <w:lvlJc w:val="right"/>
+      <w:pPr>
+        <w:ind w:left="4320" w:hanging="180"/>
+      </w:pPr>
+    </w:lvl>
+    <w:lvl w:ilvl="6" w:tplc="0409000F" w:tentative="1">
+      <w:start w:val="1"/>
+      <w:numFmt w:val="decimal"/>
+      <w:lvlText w:val="%7."/>
+      <w:lvlJc w:val="left"/>
+      <w:pPr>
+        <w:ind w:left="5040" w:hanging="360"/>
+      </w:pPr>
+    </w:lvl>
+    <w:lvl w:ilvl="7" w:tplc="04090019" w:tentative="1">
+      <w:start w:val="1"/>
+      <w:numFmt w:val="lowerLetter"/>
+      <w:lvlText w:val="%8."/>
+      <w:lvlJc w:val="left"/>
+      <w:pPr>
+        <w:ind w:left="5760" w:hanging="360"/>
+      </w:pPr>
+    </w:lvl>
+    <w:lvl w:ilvl="8" w:tplc="0409001B" w:tentative="1">
+      <w:start w:val="1"/>
+      <w:numFmt w:val="lowerRoman"/>
+      <w:lvlText w:val="%9."/>
+      <w:lvlJc w:val="right"/>
+      <w:pPr>
+        <w:ind w:left="6480" w:hanging="180"/>
+      </w:pPr>
+    </w:lvl>
+  </w:abstractNum>
+  <w:abstractNum w:abstractNumId="1">
     <w:nsid w:val="2EDE491A"/>
     <w:multiLevelType w:val="hybridMultilevel"/>
     <w:tmpl w:val="4ABC8244"/>
@@ -306,7 +474,7 @@
       </w:rPr>
     </w:lvl>
   </w:abstractNum>
-  <w:abstractNum w:abstractNumId="1">
+  <w:abstractNum w:abstractNumId="2">
     <w:nsid w:val="4CDA04C6"/>
     <w:multiLevelType w:val="hybridMultilevel"/>
     <w:tmpl w:val="6E2E7780"/>
@@ -395,7 +563,7 @@
       </w:pPr>
     </w:lvl>
   </w:abstractNum>
-  <w:abstractNum w:abstractNumId="2">
+  <w:abstractNum w:abstractNumId="3">
     <w:nsid w:val="50E402CD"/>
     <w:multiLevelType w:val="hybridMultilevel"/>
     <w:tmpl w:val="76BC852E"/>
@@ -508,7 +676,7 @@
       </w:rPr>
     </w:lvl>
   </w:abstractNum>
-  <w:abstractNum w:abstractNumId="3">
+  <w:abstractNum w:abstractNumId="4">
     <w:nsid w:val="607D6EBB"/>
     <w:multiLevelType w:val="hybridMultilevel"/>
     <w:tmpl w:val="8D3CE084"/>
@@ -621,7 +789,7 @@
       </w:rPr>
     </w:lvl>
   </w:abstractNum>
-  <w:abstractNum w:abstractNumId="4">
+  <w:abstractNum w:abstractNumId="5">
     <w:nsid w:val="65861E8D"/>
     <w:multiLevelType w:val="hybridMultilevel"/>
     <w:tmpl w:val="9F180C7E"/>
@@ -735,19 +903,22 @@
     </w:lvl>
   </w:abstractNum>
   <w:num w:numId="1">
+    <w:abstractNumId w:val="5"/>
+  </w:num>
+  <w:num w:numId="2">
     <w:abstractNumId w:val="4"/>
   </w:num>
-  <w:num w:numId="2">
+  <w:num w:numId="3">
+    <w:abstractNumId w:val="1"/>
+  </w:num>
+  <w:num w:numId="4">
     <w:abstractNumId w:val="3"/>
   </w:num>
-  <w:num w:numId="3">
-    <w:abstractNumId w:val="0"/>
-  </w:num>
-  <w:num w:numId="4">
+  <w:num w:numId="5">
     <w:abstractNumId w:val="2"/>
   </w:num>
-  <w:num w:numId="5">
-    <w:abstractNumId w:val="1"/>
+  <w:num w:numId="6">
+    <w:abstractNumId w:val="0"/>
   </w:num>
 </w:numbering>
 </file>

</xml_diff>